<commit_message>
Some minor fixed sorting
</commit_message>
<xml_diff>
--- a/import-scripts/FMFP Import Script Steps.docx
+++ b/import-scripts/FMFP Import Script Steps.docx
@@ -34,12 +34,10 @@
           <w:t>https://github.com/HL7/ehrsfm-tool</w:t>
         </w:r>
       </w:hyperlink>
-      <w:hyperlink r:id="rId3">
-        <w:r>
-          <w:rPr/>
-          <w:t>.</w:t>
-        </w:r>
-      </w:hyperlink>
+      <w:r>
+        <w:rPr/>
+        <w:t>.</w:t>
+      </w:r>
     </w:p>
     <w:p>
       <w:pPr>
@@ -243,7 +241,23 @@
       </w:pPr>
       <w:r>
         <w:rPr/>
-        <w:t>The publication pdf and html will be in the /app/publication/pdf and html folders</w:t>
+        <w:t xml:space="preserve">The publication </w:t>
+      </w:r>
+      <w:r>
+        <w:rPr/>
+        <w:t>phrs-fm.</w:t>
+      </w:r>
+      <w:r>
+        <w:rPr/>
+        <w:t xml:space="preserve">pdf and </w:t>
+      </w:r>
+      <w:r>
+        <w:rPr/>
+        <w:t>phrs-fm.</w:t>
+      </w:r>
+      <w:r>
+        <w:rPr/>
+        <w:t>html will be in the /app/publication/pdf and html folders</w:t>
       </w:r>
     </w:p>
     <w:p>
@@ -433,7 +447,23 @@
       </w:pPr>
       <w:r>
         <w:rPr/>
-        <w:t>The publication pdf and html will be in the /app/publication/pdf and html folders</w:t>
+        <w:t xml:space="preserve">The publication </w:t>
+      </w:r>
+      <w:r>
+        <w:rPr/>
+        <w:t>ufp.</w:t>
+      </w:r>
+      <w:r>
+        <w:rPr/>
+        <w:t xml:space="preserve">pdf and </w:t>
+      </w:r>
+      <w:r>
+        <w:rPr/>
+        <w:t>ufp.</w:t>
+      </w:r>
+      <w:r>
+        <w:rPr/>
+        <w:t>html will be in the /app/publication/pdf and html folders</w:t>
       </w:r>
     </w:p>
     <w:p>
@@ -456,11 +486,7 @@
       </w:pPr>
       <w:r>
         <w:rPr/>
-        <w:t xml:space="preserve">Case 3: </w:t>
-      </w:r>
-      <w:r>
-        <w:rPr/>
-        <w:t>DHFP (Domain Profile)</w:t>
+        <w:t>Case 3: DHFP (Domain Profile)</w:t>
       </w:r>
     </w:p>
     <w:p>
@@ -529,14 +555,12 @@
         <w:rPr/>
         <w:t xml:space="preserve">Make sure you enabled the XML Developer tab for Excel. </w:t>
       </w:r>
-      <w:hyperlink r:id="rId5">
-        <w:r>
-          <w:rPr>
-            <w:rStyle w:val="InternetLink"/>
-          </w:rPr>
-          <w:t>https://support.microsoft.com/en-us/office/show-the-developer-tab-e1192344-5e56-4d45-931b-e5fd9bea2d45</w:t>
-        </w:r>
-      </w:hyperlink>
+      <w:r>
+        <w:rPr>
+          <w:rStyle w:val="InternetLink"/>
+        </w:rPr>
+        <w:t>https://support.microsoft.com/en-us/office/show-the-developer-tab-e1192344-5e56-4d45-931b-e5fd9bea2d45</w:t>
+      </w:r>
     </w:p>
     <w:p>
       <w:pPr>
@@ -615,7 +639,15 @@
       </w:pPr>
       <w:r>
         <w:rPr/>
-        <w:t>Export XML to import-scripts/input/XXX.xml</w:t>
+        <w:t>Export XML to import-scripts/input/</w:t>
+      </w:r>
+      <w:r>
+        <w:rPr/>
+        <w:t>DHFP-...</w:t>
+      </w:r>
+      <w:r>
+        <w:rPr/>
+        <w:t>.xml</w:t>
       </w:r>
     </w:p>
     <w:p>
@@ -755,7 +787,201 @@
       </w:pPr>
       <w:r>
         <w:rPr/>
-        <w:t>The publication pdf and html will be in the /app/publication/pdf and html folders</w:t>
+        <w:t xml:space="preserve">The publication </w:t>
+      </w:r>
+      <w:r>
+        <w:rPr/>
+        <w:t>dhfp.</w:t>
+      </w:r>
+      <w:r>
+        <w:rPr/>
+        <w:t xml:space="preserve">pdf and </w:t>
+      </w:r>
+      <w:r>
+        <w:rPr/>
+        <w:t>dhfp.</w:t>
+      </w:r>
+      <w:r>
+        <w:rPr/>
+        <w:t>html will be in the /app/publication/pdf and html folders</w:t>
+      </w:r>
+    </w:p>
+    <w:p>
+      <w:pPr>
+        <w:pStyle w:val="Normal"/>
+        <w:bidi w:val="0"/>
+        <w:jc w:val="left"/>
+        <w:rPr/>
+      </w:pPr>
+      <w:r>
+        <w:rPr/>
+      </w:r>
+    </w:p>
+    <w:p>
+      <w:pPr>
+        <w:pStyle w:val="Normal"/>
+        <w:bidi w:val="0"/>
+        <w:jc w:val="left"/>
+        <w:rPr/>
+      </w:pPr>
+      <w:r>
+        <w:rPr/>
+        <w:t>And also create a Changed Only publication by yielding the “Companion” type functionality.</w:t>
+      </w:r>
+    </w:p>
+    <w:p>
+      <w:pPr>
+        <w:pStyle w:val="Normal"/>
+        <w:bidi w:val="0"/>
+        <w:jc w:val="left"/>
+        <w:rPr/>
+      </w:pPr>
+      <w:r>
+        <w:rPr/>
+        <w:t>Take the output/dhfp-profiledefinition.max and copy to output/dhfp</w:t>
+      </w:r>
+      <w:r>
+        <w:rPr>
+          <w:b/>
+          <w:bCs/>
+          <w:u w:val="single"/>
+        </w:rPr>
+        <w:t>c</w:t>
+      </w:r>
+      <w:r>
+        <w:rPr/>
+        <w:t>-profiledefinition.max and edit the type to “Companion”.</w:t>
+      </w:r>
+      <w:r>
+        <w:rPr/>
+        <w:commentReference w:id="3"/>
+      </w:r>
+    </w:p>
+    <w:p>
+      <w:pPr>
+        <w:pStyle w:val="Normal"/>
+        <w:numPr>
+          <w:ilvl w:val="0"/>
+          <w:numId w:val="5"/>
+        </w:numPr>
+        <w:bidi w:val="0"/>
+        <w:jc w:val="left"/>
+        <w:rPr/>
+      </w:pPr>
+      <w:r>
+        <w:rPr/>
+        <w:t>...</w:t>
+      </w:r>
+    </w:p>
+    <w:p>
+      <w:pPr>
+        <w:pStyle w:val="Normal"/>
+        <w:numPr>
+          <w:ilvl w:val="0"/>
+          <w:numId w:val="4"/>
+        </w:numPr>
+        <w:bidi w:val="0"/>
+        <w:jc w:val="left"/>
+        <w:rPr/>
+      </w:pPr>
+      <w:r>
+        <w:rPr/>
+        <w:t>@&gt; cd /app/HL7_FM_CLI.ConsoleApp</w:t>
+      </w:r>
+    </w:p>
+    <w:p>
+      <w:pPr>
+        <w:pStyle w:val="Normal"/>
+        <w:numPr>
+          <w:ilvl w:val="0"/>
+          <w:numId w:val="4"/>
+        </w:numPr>
+        <w:bidi w:val="0"/>
+        <w:jc w:val="left"/>
+        <w:rPr/>
+      </w:pPr>
+      <w:r>
+        <w:rPr/>
+        <w:t>@&gt; dotnet run compile /app/import-scripts/input/ehrs_fm_r2_1-2020APR.max /app/import-scripts/output/dhfp</w:t>
+      </w:r>
+      <w:r>
+        <w:rPr/>
+        <w:t>c</w:t>
+      </w:r>
+      <w:r>
+        <w:rPr/>
+        <w:t>-profiledefinition.max /app/publication/source/dhfp</w:t>
+      </w:r>
+      <w:r>
+        <w:rPr/>
+        <w:t>c</w:t>
+      </w:r>
+      <w:r>
+        <w:rPr/>
+        <w:t>.max</w:t>
+      </w:r>
+    </w:p>
+    <w:p>
+      <w:pPr>
+        <w:pStyle w:val="Normal"/>
+        <w:numPr>
+          <w:ilvl w:val="0"/>
+          <w:numId w:val="4"/>
+        </w:numPr>
+        <w:bidi w:val="0"/>
+        <w:jc w:val="left"/>
+        <w:rPr/>
+      </w:pPr>
+      <w:r>
+        <w:rPr/>
+        <w:t>@&gt; cd /app/publication</w:t>
+      </w:r>
+    </w:p>
+    <w:p>
+      <w:pPr>
+        <w:pStyle w:val="Normal"/>
+        <w:numPr>
+          <w:ilvl w:val="0"/>
+          <w:numId w:val="4"/>
+        </w:numPr>
+        <w:bidi w:val="0"/>
+        <w:jc w:val="left"/>
+        <w:rPr/>
+      </w:pPr>
+      <w:r>
+        <w:rPr/>
+        <w:t>@&gt; ant 3DHFP</w:t>
+      </w:r>
+      <w:r>
+        <w:rPr/>
+        <w:t>C</w:t>
+      </w:r>
+    </w:p>
+    <w:p>
+      <w:pPr>
+        <w:pStyle w:val="Normal"/>
+        <w:numPr>
+          <w:ilvl w:val="0"/>
+          <w:numId w:val="4"/>
+        </w:numPr>
+        <w:bidi w:val="0"/>
+        <w:jc w:val="left"/>
+        <w:rPr/>
+      </w:pPr>
+      <w:r>
+        <w:rPr/>
+        <w:t>The publication dhfpc.pdf and dhfpc.html will be in the /app/publication/pdf and html folders</w:t>
+      </w:r>
+    </w:p>
+    <w:p>
+      <w:pPr>
+        <w:pStyle w:val="Normal"/>
+        <w:bidi w:val="0"/>
+        <w:jc w:val="left"/>
+        <w:rPr/>
+      </w:pPr>
+      <w:r>
+        <w:rPr/>
       </w:r>
     </w:p>
     <w:sectPr>
@@ -765,6 +991,7 @@
       <w:pgNumType w:fmt="decimal"/>
       <w:formProt w:val="false"/>
       <w:textDirection w:val="lrTb"/>
+      <w:docGrid w:type="default" w:linePitch="100" w:charSpace="0"/>
     </w:sectPr>
   </w:body>
 </w:document>
@@ -773,6 +1000,108 @@
 <file path=word/comments.xml><?xml version="1.0" encoding="utf-8"?>
 <w:comments xmlns:o="urn:schemas-microsoft-com:office:office" xmlns:r="http://schemas.openxmlformats.org/officeDocument/2006/relationships" xmlns:v="urn:schemas-microsoft-com:vml" xmlns:w="http://schemas.openxmlformats.org/wordprocessingml/2006/main" xmlns:w10="urn:schemas-microsoft-com:office:word" xmlns:wp="http://schemas.openxmlformats.org/drawingml/2006/wordprocessingDrawing" xmlns:wps="http://schemas.microsoft.com/office/word/2010/wordprocessingShape" xmlns:wpg="http://schemas.microsoft.com/office/word/2010/wordprocessingGroup" xmlns:mc="http://schemas.openxmlformats.org/markup-compatibility/2006" xmlns:wp14="http://schemas.microsoft.com/office/word/2010/wordprocessingDrawing" xmlns:w14="http://schemas.microsoft.com/office/word/2010/wordml" mc:Ignorable="w14 wp14">
   <w:comment w:id="0" w:author="Michael van der Zel" w:date="2021-01-23T10:28:37Z" w:initials="MvdZ">
+    <w:p>
+      <w:r>
+        <w:rPr>
+          <w:rFonts w:cs="Lohit Devanagari" w:ascii="Roboto Condensed" w:hAnsi="Roboto Condensed" w:eastAsia="Noto Serif CJK SC"/>
+          <w:b w:val="false"/>
+          <w:bCs w:val="false"/>
+          <w:i w:val="false"/>
+          <w:iCs w:val="false"/>
+          <w:caps w:val="false"/>
+          <w:smallCaps w:val="false"/>
+          <w:strike w:val="false"/>
+          <w:dstrike w:val="false"/>
+          <w:outline w:val="false"/>
+          <w:shadow w:val="false"/>
+          <w:emboss w:val="false"/>
+          <w:imprint w:val="false"/>
+          <w:color w:val="auto"/>
+          <w:spacing w:val="0"/>
+          <w:w w:val="100"/>
+          <w:kern w:val="2"/>
+          <w:position w:val="0"/>
+          <w:sz w:val="20"/>
+          <w:sz w:val="20"/>
+          <w:szCs w:val="24"/>
+          <w:u w:val="none"/>
+          <w:vertAlign w:val="baseline"/>
+          <w:em w:val="none"/>
+          <w:lang w:val="en-US" w:bidi="hi-IN" w:eastAsia="zh-CN"/>
+        </w:rPr>
+        <w:t>Means command line in docker shell.</w:t>
+      </w:r>
+    </w:p>
+  </w:comment>
+  <w:comment w:id="1" w:author="Michael van der Zel" w:date="2021-01-23T10:28:37Z" w:initials="MvdZ">
+    <w:p>
+      <w:r>
+        <w:rPr>
+          <w:rFonts w:cs="Lohit Devanagari" w:ascii="Roboto Condensed" w:hAnsi="Roboto Condensed" w:eastAsia="Noto Serif CJK SC"/>
+          <w:b w:val="false"/>
+          <w:bCs w:val="false"/>
+          <w:i w:val="false"/>
+          <w:iCs w:val="false"/>
+          <w:caps w:val="false"/>
+          <w:smallCaps w:val="false"/>
+          <w:strike w:val="false"/>
+          <w:dstrike w:val="false"/>
+          <w:outline w:val="false"/>
+          <w:shadow w:val="false"/>
+          <w:emboss w:val="false"/>
+          <w:imprint w:val="false"/>
+          <w:color w:val="auto"/>
+          <w:spacing w:val="0"/>
+          <w:w w:val="100"/>
+          <w:kern w:val="2"/>
+          <w:position w:val="0"/>
+          <w:sz w:val="20"/>
+          <w:sz w:val="20"/>
+          <w:szCs w:val="24"/>
+          <w:u w:val="none"/>
+          <w:vertAlign w:val="baseline"/>
+          <w:em w:val="none"/>
+          <w:lang w:val="en-US" w:bidi="hi-IN" w:eastAsia="zh-CN"/>
+        </w:rPr>
+        <w:t>Means command line in docker shell.</w:t>
+      </w:r>
+    </w:p>
+  </w:comment>
+  <w:comment w:id="2" w:author="Michael van der Zel" w:date="2021-01-23T10:28:37Z" w:initials="MvdZ">
+    <w:p>
+      <w:r>
+        <w:rPr>
+          <w:rFonts w:cs="Lohit Devanagari" w:ascii="Roboto Condensed" w:hAnsi="Roboto Condensed" w:eastAsia="Noto Serif CJK SC"/>
+          <w:b w:val="false"/>
+          <w:bCs w:val="false"/>
+          <w:i w:val="false"/>
+          <w:iCs w:val="false"/>
+          <w:caps w:val="false"/>
+          <w:smallCaps w:val="false"/>
+          <w:strike w:val="false"/>
+          <w:dstrike w:val="false"/>
+          <w:outline w:val="false"/>
+          <w:shadow w:val="false"/>
+          <w:emboss w:val="false"/>
+          <w:imprint w:val="false"/>
+          <w:color w:val="auto"/>
+          <w:spacing w:val="0"/>
+          <w:w w:val="100"/>
+          <w:kern w:val="2"/>
+          <w:position w:val="0"/>
+          <w:sz w:val="20"/>
+          <w:sz w:val="20"/>
+          <w:szCs w:val="24"/>
+          <w:u w:val="none"/>
+          <w:vertAlign w:val="baseline"/>
+          <w:em w:val="none"/>
+          <w:lang w:val="en-US" w:bidi="hi-IN" w:eastAsia="zh-CN"/>
+        </w:rPr>
+        <w:t>Means command line in docker shell.</w:t>
+      </w:r>
+    </w:p>
+  </w:comment>
+  <w:comment w:id="3" w:author="Michael van der Zel" w:date="2021-01-27T19:58:44Z" w:initials="MvdZ">
     <w:p>
       <w:r>
         <w:rPr>
@@ -801,73 +1130,7 @@
           <w:em w:val="none"/>
           <w:lang w:bidi="hi-IN" w:eastAsia="zh-CN" w:val="en-US"/>
         </w:rPr>
-        <w:t>Means command line in docker shell.</w:t>
-      </w:r>
-    </w:p>
-  </w:comment>
-  <w:comment w:id="1" w:author="Michael van der Zel" w:date="2021-01-23T10:28:37Z" w:initials="MvdZ">
-    <w:p>
-      <w:r>
-        <w:rPr>
-          <w:rFonts w:eastAsia="Noto Serif CJK SC" w:cs="Lohit Devanagari" w:ascii="Roboto Condensed" w:hAnsi="Roboto Condensed"/>
-          <w:b w:val="false"/>
-          <w:bCs w:val="false"/>
-          <w:i w:val="false"/>
-          <w:iCs w:val="false"/>
-          <w:caps w:val="false"/>
-          <w:smallCaps w:val="false"/>
-          <w:strike w:val="false"/>
-          <w:dstrike w:val="false"/>
-          <w:outline w:val="false"/>
-          <w:shadow w:val="false"/>
-          <w:emboss w:val="false"/>
-          <w:imprint w:val="false"/>
-          <w:color w:val="auto"/>
-          <w:spacing w:val="0"/>
-          <w:w w:val="100"/>
-          <w:kern w:val="2"/>
-          <w:position w:val="0"/>
-          <w:sz w:val="20"/>
-          <w:szCs w:val="24"/>
-          <w:u w:val="none"/>
-          <w:vertAlign w:val="baseline"/>
-          <w:em w:val="none"/>
-          <w:lang w:bidi="hi-IN" w:eastAsia="zh-CN" w:val="en-US"/>
-        </w:rPr>
-        <w:t>Means command line in docker shell.</w:t>
-      </w:r>
-    </w:p>
-  </w:comment>
-  <w:comment w:id="2" w:author="Michael van der Zel" w:date="2021-01-23T10:28:37Z" w:initials="MvdZ">
-    <w:p>
-      <w:r>
-        <w:rPr>
-          <w:rFonts w:eastAsia="Noto Serif CJK SC" w:cs="Lohit Devanagari" w:ascii="Roboto Condensed" w:hAnsi="Roboto Condensed"/>
-          <w:b w:val="false"/>
-          <w:bCs w:val="false"/>
-          <w:i w:val="false"/>
-          <w:iCs w:val="false"/>
-          <w:caps w:val="false"/>
-          <w:smallCaps w:val="false"/>
-          <w:strike w:val="false"/>
-          <w:dstrike w:val="false"/>
-          <w:outline w:val="false"/>
-          <w:shadow w:val="false"/>
-          <w:emboss w:val="false"/>
-          <w:imprint w:val="false"/>
-          <w:color w:val="auto"/>
-          <w:spacing w:val="0"/>
-          <w:w w:val="100"/>
-          <w:kern w:val="2"/>
-          <w:position w:val="0"/>
-          <w:sz w:val="20"/>
-          <w:szCs w:val="24"/>
-          <w:u w:val="none"/>
-          <w:vertAlign w:val="baseline"/>
-          <w:em w:val="none"/>
-          <w:lang w:bidi="hi-IN" w:eastAsia="zh-CN" w:val="en-US"/>
-        </w:rPr>
-        <w:t>Means command line in docker shell.</w:t>
+        <w:t>Compile needs to happen for the structure to be complete. E.g. if CP.1.4#01 is in the Companion CP1.4 and CP.1 must be in the Profile.</w:t>
       </w:r>
     </w:p>
   </w:comment>
@@ -1008,7 +1271,6 @@
         </w:tabs>
         <w:ind w:left="720" w:hanging="360"/>
       </w:pPr>
-      <w:rPr/>
     </w:lvl>
     <w:lvl w:ilvl="1">
       <w:start w:val="1"/>
@@ -1021,7 +1283,6 @@
         </w:tabs>
         <w:ind w:left="1080" w:hanging="360"/>
       </w:pPr>
-      <w:rPr/>
     </w:lvl>
     <w:lvl w:ilvl="2">
       <w:start w:val="1"/>
@@ -1034,7 +1295,6 @@
         </w:tabs>
         <w:ind w:left="1440" w:hanging="360"/>
       </w:pPr>
-      <w:rPr/>
     </w:lvl>
     <w:lvl w:ilvl="3">
       <w:start w:val="1"/>
@@ -1047,7 +1307,6 @@
         </w:tabs>
         <w:ind w:left="1800" w:hanging="360"/>
       </w:pPr>
-      <w:rPr/>
     </w:lvl>
     <w:lvl w:ilvl="4">
       <w:start w:val="1"/>
@@ -1060,7 +1319,6 @@
         </w:tabs>
         <w:ind w:left="2160" w:hanging="360"/>
       </w:pPr>
-      <w:rPr/>
     </w:lvl>
     <w:lvl w:ilvl="5">
       <w:start w:val="1"/>
@@ -1073,7 +1331,6 @@
         </w:tabs>
         <w:ind w:left="2520" w:hanging="360"/>
       </w:pPr>
-      <w:rPr/>
     </w:lvl>
     <w:lvl w:ilvl="6">
       <w:start w:val="1"/>
@@ -1086,7 +1343,6 @@
         </w:tabs>
         <w:ind w:left="2880" w:hanging="360"/>
       </w:pPr>
-      <w:rPr/>
     </w:lvl>
     <w:lvl w:ilvl="7">
       <w:start w:val="1"/>
@@ -1099,7 +1355,6 @@
         </w:tabs>
         <w:ind w:left="3240" w:hanging="360"/>
       </w:pPr>
-      <w:rPr/>
     </w:lvl>
     <w:lvl w:ilvl="8">
       <w:start w:val="1"/>
@@ -1112,7 +1367,6 @@
         </w:tabs>
         <w:ind w:left="3600" w:hanging="360"/>
       </w:pPr>
-      <w:rPr/>
     </w:lvl>
   </w:abstractNum>
   <w:abstractNum w:abstractNumId="3">
@@ -1127,7 +1381,6 @@
         </w:tabs>
         <w:ind w:left="720" w:hanging="360"/>
       </w:pPr>
-      <w:rPr/>
     </w:lvl>
     <w:lvl w:ilvl="1">
       <w:start w:val="1"/>
@@ -1140,7 +1393,6 @@
         </w:tabs>
         <w:ind w:left="1080" w:hanging="360"/>
       </w:pPr>
-      <w:rPr/>
     </w:lvl>
     <w:lvl w:ilvl="2">
       <w:start w:val="1"/>
@@ -1153,7 +1405,6 @@
         </w:tabs>
         <w:ind w:left="1440" w:hanging="360"/>
       </w:pPr>
-      <w:rPr/>
     </w:lvl>
     <w:lvl w:ilvl="3">
       <w:start w:val="1"/>
@@ -1166,7 +1417,6 @@
         </w:tabs>
         <w:ind w:left="1800" w:hanging="360"/>
       </w:pPr>
-      <w:rPr/>
     </w:lvl>
     <w:lvl w:ilvl="4">
       <w:start w:val="1"/>
@@ -1179,7 +1429,6 @@
         </w:tabs>
         <w:ind w:left="2160" w:hanging="360"/>
       </w:pPr>
-      <w:rPr/>
     </w:lvl>
     <w:lvl w:ilvl="5">
       <w:start w:val="1"/>
@@ -1192,7 +1441,6 @@
         </w:tabs>
         <w:ind w:left="2520" w:hanging="360"/>
       </w:pPr>
-      <w:rPr/>
     </w:lvl>
     <w:lvl w:ilvl="6">
       <w:start w:val="1"/>
@@ -1205,7 +1453,6 @@
         </w:tabs>
         <w:ind w:left="2880" w:hanging="360"/>
       </w:pPr>
-      <w:rPr/>
     </w:lvl>
     <w:lvl w:ilvl="7">
       <w:start w:val="1"/>
@@ -1218,7 +1465,6 @@
         </w:tabs>
         <w:ind w:left="3240" w:hanging="360"/>
       </w:pPr>
-      <w:rPr/>
     </w:lvl>
     <w:lvl w:ilvl="8">
       <w:start w:val="1"/>
@@ -1231,7 +1477,6 @@
         </w:tabs>
         <w:ind w:left="3600" w:hanging="360"/>
       </w:pPr>
-      <w:rPr/>
     </w:lvl>
   </w:abstractNum>
   <w:abstractNum w:abstractNumId="4">
@@ -1246,7 +1491,6 @@
         </w:tabs>
         <w:ind w:left="720" w:hanging="360"/>
       </w:pPr>
-      <w:rPr/>
     </w:lvl>
     <w:lvl w:ilvl="1">
       <w:start w:val="1"/>
@@ -1259,7 +1503,6 @@
         </w:tabs>
         <w:ind w:left="1080" w:hanging="360"/>
       </w:pPr>
-      <w:rPr/>
     </w:lvl>
     <w:lvl w:ilvl="2">
       <w:start w:val="1"/>
@@ -1272,7 +1515,6 @@
         </w:tabs>
         <w:ind w:left="1440" w:hanging="360"/>
       </w:pPr>
-      <w:rPr/>
     </w:lvl>
     <w:lvl w:ilvl="3">
       <w:start w:val="1"/>
@@ -1285,7 +1527,6 @@
         </w:tabs>
         <w:ind w:left="1800" w:hanging="360"/>
       </w:pPr>
-      <w:rPr/>
     </w:lvl>
     <w:lvl w:ilvl="4">
       <w:start w:val="1"/>
@@ -1298,7 +1539,6 @@
         </w:tabs>
         <w:ind w:left="2160" w:hanging="360"/>
       </w:pPr>
-      <w:rPr/>
     </w:lvl>
     <w:lvl w:ilvl="5">
       <w:start w:val="1"/>
@@ -1311,7 +1551,6 @@
         </w:tabs>
         <w:ind w:left="2520" w:hanging="360"/>
       </w:pPr>
-      <w:rPr/>
     </w:lvl>
     <w:lvl w:ilvl="6">
       <w:start w:val="1"/>
@@ -1324,7 +1563,6 @@
         </w:tabs>
         <w:ind w:left="2880" w:hanging="360"/>
       </w:pPr>
-      <w:rPr/>
     </w:lvl>
     <w:lvl w:ilvl="7">
       <w:start w:val="1"/>
@@ -1337,7 +1575,6 @@
         </w:tabs>
         <w:ind w:left="3240" w:hanging="360"/>
       </w:pPr>
-      <w:rPr/>
     </w:lvl>
     <w:lvl w:ilvl="8">
       <w:start w:val="1"/>
@@ -1350,7 +1587,6 @@
         </w:tabs>
         <w:ind w:left="3600" w:hanging="360"/>
       </w:pPr>
-      <w:rPr/>
     </w:lvl>
   </w:abstractNum>
   <w:num w:numId="1">
@@ -1364,6 +1600,12 @@
   </w:num>
   <w:num w:numId="4">
     <w:abstractNumId w:val="4"/>
+  </w:num>
+  <w:num w:numId="5">
+    <w:abstractNumId w:val="4"/>
+    <w:lvlOverride w:ilvl="0">
+      <w:startOverride w:val="1"/>
+    </w:lvlOverride>
   </w:num>
 </w:numbering>
 </file>
@@ -1382,7 +1624,6 @@
     </w:rPrDefault>
     <w:pPrDefault>
       <w:pPr>
-        <w:widowControl/>
         <w:suppressAutoHyphens w:val="true"/>
       </w:pPr>
     </w:pPrDefault>
@@ -1392,7 +1633,10 @@
     <w:qFormat/>
     <w:pPr>
       <w:widowControl/>
+      <w:suppressAutoHyphens w:val="true"/>
       <w:bidi w:val="0"/>
+      <w:spacing w:before="0" w:after="0"/>
+      <w:jc w:val="left"/>
     </w:pPr>
     <w:rPr>
       <w:rFonts w:ascii="Roboto Condensed" w:hAnsi="Roboto Condensed" w:eastAsia="Noto Serif CJK SC" w:cs="Lohit Devanagari"/>

</xml_diff>